<commit_message>
added stock beta and portfolio beta calculation
</commit_message>
<xml_diff>
--- a/docstring.docx
+++ b/docstring.docx
@@ -9,60 +9,19 @@
           <w:color w:val="000000" w:themeColor="text1"/>
         </w:rPr>
       </w:pPr>
-      <w:proofErr w:type="spellStart"/>
-      <w:r>
-        <w:rPr>
-          <w:rFonts w:ascii="Menlo" w:hAnsi="Menlo" w:cs="Menlo"/>
-          <w:color w:val="000000" w:themeColor="text1"/>
-        </w:rPr>
-        <w:t>grab_asset_</w:t>
-      </w:r>
-      <w:proofErr w:type="gramStart"/>
-      <w:r>
-        <w:rPr>
-          <w:rFonts w:ascii="Menlo" w:hAnsi="Menlo" w:cs="Menlo"/>
-          <w:color w:val="000000" w:themeColor="text1"/>
-        </w:rPr>
-        <w:t>data.</w:t>
-      </w:r>
-      <w:r>
-        <w:rPr>
-          <w:rFonts w:ascii="Menlo" w:hAnsi="Menlo" w:cs="Menlo"/>
-          <w:color w:val="000000" w:themeColor="text1"/>
-        </w:rPr>
-        <w:t>daily</w:t>
-      </w:r>
-      <w:proofErr w:type="gramEnd"/>
-      <w:r>
-        <w:rPr>
-          <w:rFonts w:ascii="Menlo" w:hAnsi="Menlo" w:cs="Menlo"/>
-          <w:color w:val="000000" w:themeColor="text1"/>
-        </w:rPr>
-        <w:t>_HLOCV</w:t>
-      </w:r>
-      <w:proofErr w:type="spellEnd"/>
-      <w:r>
-        <w:rPr>
-          <w:rFonts w:ascii="Menlo" w:hAnsi="Menlo" w:cs="Menlo"/>
-          <w:color w:val="000000" w:themeColor="text1"/>
-        </w:rPr>
-        <w:t>(</w:t>
-      </w:r>
-      <w:proofErr w:type="spellStart"/>
-      <w:r>
-        <w:rPr>
-          <w:rFonts w:ascii="Menlo" w:hAnsi="Menlo" w:cs="Menlo"/>
-          <w:color w:val="000000" w:themeColor="text1"/>
-        </w:rPr>
-        <w:t>tick_symbol</w:t>
-      </w:r>
-      <w:proofErr w:type="spellEnd"/>
-      <w:r>
-        <w:rPr>
-          <w:rFonts w:ascii="Menlo" w:hAnsi="Menlo" w:cs="Menlo"/>
-          <w:color w:val="000000" w:themeColor="text1"/>
-        </w:rPr>
-        <w:t>, start, end</w:t>
+      <w:r>
+        <w:rPr>
+          <w:rFonts w:ascii="Menlo" w:hAnsi="Menlo" w:cs="Menlo"/>
+          <w:color w:val="000000" w:themeColor="text1"/>
+        </w:rPr>
+        <w:t>grab_asset_data.</w:t>
+      </w:r>
+      <w:r>
+        <w:rPr>
+          <w:rFonts w:ascii="Menlo" w:hAnsi="Menlo" w:cs="Menlo"/>
+          <w:color w:val="000000" w:themeColor="text1"/>
+        </w:rPr>
+        <w:t>daily_HLOCV(tick_symbol, start, end</w:t>
       </w:r>
       <w:r>
         <w:rPr>
@@ -86,21 +45,12 @@
           <w:color w:val="000000" w:themeColor="text1"/>
         </w:rPr>
       </w:pPr>
-      <w:proofErr w:type="spellStart"/>
-      <w:r>
-        <w:rPr>
-          <w:rFonts w:ascii="Menlo" w:hAnsi="Menlo" w:cs="Menlo"/>
-          <w:color w:val="000000" w:themeColor="text1"/>
-        </w:rPr>
-        <w:t>tick_symbol</w:t>
-      </w:r>
-      <w:proofErr w:type="spellEnd"/>
-      <w:r>
-        <w:rPr>
-          <w:rFonts w:ascii="Menlo" w:hAnsi="Menlo" w:cs="Menlo"/>
-          <w:color w:val="000000" w:themeColor="text1"/>
-        </w:rPr>
-        <w:t>: the tick symbol string. e.g. enter ‘AAPL’ to grab apple stock data.</w:t>
+      <w:r>
+        <w:rPr>
+          <w:rFonts w:ascii="Menlo" w:hAnsi="Menlo" w:cs="Menlo"/>
+          <w:color w:val="000000" w:themeColor="text1"/>
+        </w:rPr>
+        <w:t>tick_symbol: the tick symbol string. e.g. enter ‘AAPL’ to grab apple stock data.</w:t>
       </w:r>
     </w:p>
     <w:p>
@@ -148,23 +98,12 @@
           <w:color w:val="000000" w:themeColor="text1"/>
         </w:rPr>
       </w:pPr>
-      <w:proofErr w:type="spellStart"/>
-      <w:proofErr w:type="gramStart"/>
-      <w:r>
-        <w:rPr>
-          <w:rFonts w:ascii="Menlo" w:hAnsi="Menlo" w:cs="Menlo"/>
-          <w:color w:val="000000" w:themeColor="text1"/>
-        </w:rPr>
-        <w:t>potfolio.Portfolio</w:t>
-      </w:r>
-      <w:proofErr w:type="spellEnd"/>
-      <w:proofErr w:type="gramEnd"/>
-      <w:r>
-        <w:rPr>
-          <w:rFonts w:ascii="Menlo" w:hAnsi="Menlo" w:cs="Menlo"/>
-          <w:color w:val="000000" w:themeColor="text1"/>
-        </w:rPr>
-        <w:t>():</w:t>
+      <w:r>
+        <w:rPr>
+          <w:rFonts w:ascii="Menlo" w:hAnsi="Menlo" w:cs="Menlo"/>
+          <w:color w:val="000000" w:themeColor="text1"/>
+        </w:rPr>
+        <w:t>potfolio.Portfolio():</w:t>
       </w:r>
     </w:p>
     <w:p>
@@ -200,8 +139,6 @@
         </w:rPr>
         <w:t xml:space="preserve">    </w:t>
       </w:r>
-      <w:proofErr w:type="spellStart"/>
-      <w:proofErr w:type="gramStart"/>
       <w:r>
         <w:rPr>
           <w:rFonts w:ascii="Menlo" w:hAnsi="Menlo" w:cs="Menlo"/>
@@ -214,33 +151,8 @@
           <w:rFonts w:ascii="Menlo" w:hAnsi="Menlo" w:cs="Menlo"/>
           <w:color w:val="CACACA"/>
         </w:rPr>
-        <w:t>.stock</w:t>
-      </w:r>
-      <w:proofErr w:type="gramEnd"/>
-      <w:r>
-        <w:rPr>
-          <w:rFonts w:ascii="Menlo" w:hAnsi="Menlo" w:cs="Menlo"/>
-          <w:color w:val="CACACA"/>
-        </w:rPr>
-        <w:t>_symbols</w:t>
-      </w:r>
-      <w:proofErr w:type="spellEnd"/>
-      <w:r>
-        <w:rPr>
-          <w:rFonts w:ascii="Menlo" w:hAnsi="Menlo" w:cs="Menlo"/>
-          <w:color w:val="CACACA"/>
-        </w:rPr>
-        <w:t xml:space="preserve"> = </w:t>
-      </w:r>
-      <w:proofErr w:type="spellStart"/>
-      <w:r>
-        <w:rPr>
-          <w:rFonts w:ascii="Menlo" w:hAnsi="Menlo" w:cs="Menlo"/>
-          <w:color w:val="CACACA"/>
-        </w:rPr>
-        <w:t>stock_symbols</w:t>
-      </w:r>
-      <w:proofErr w:type="spellEnd"/>
+        <w:t>.stock_symbols = stock_symbols</w:t>
+      </w:r>
     </w:p>
     <w:p>
       <w:pPr>
@@ -260,8 +172,6 @@
         </w:rPr>
         <w:t xml:space="preserve">    </w:t>
       </w:r>
-      <w:proofErr w:type="spellStart"/>
-      <w:proofErr w:type="gramStart"/>
       <w:r>
         <w:rPr>
           <w:rFonts w:ascii="Menlo" w:hAnsi="Menlo" w:cs="Menlo"/>
@@ -274,33 +184,8 @@
           <w:rFonts w:ascii="Menlo" w:hAnsi="Menlo" w:cs="Menlo"/>
           <w:color w:val="CACACA"/>
         </w:rPr>
-        <w:t>.share</w:t>
-      </w:r>
-      <w:proofErr w:type="gramEnd"/>
-      <w:r>
-        <w:rPr>
-          <w:rFonts w:ascii="Menlo" w:hAnsi="Menlo" w:cs="Menlo"/>
-          <w:color w:val="CACACA"/>
-        </w:rPr>
-        <w:t>_numbers</w:t>
-      </w:r>
-      <w:proofErr w:type="spellEnd"/>
-      <w:r>
-        <w:rPr>
-          <w:rFonts w:ascii="Menlo" w:hAnsi="Menlo" w:cs="Menlo"/>
-          <w:color w:val="CACACA"/>
-        </w:rPr>
-        <w:t xml:space="preserve"> = </w:t>
-      </w:r>
-      <w:proofErr w:type="spellStart"/>
-      <w:r>
-        <w:rPr>
-          <w:rFonts w:ascii="Menlo" w:hAnsi="Menlo" w:cs="Menlo"/>
-          <w:color w:val="CACACA"/>
-        </w:rPr>
-        <w:t>share_numbers</w:t>
-      </w:r>
-      <w:proofErr w:type="spellEnd"/>
+        <w:t>.share_numbers = share_numbers</w:t>
+      </w:r>
     </w:p>
     <w:p>
       <w:pPr>
@@ -320,8 +205,6 @@
         </w:rPr>
         <w:t xml:space="preserve">    </w:t>
       </w:r>
-      <w:proofErr w:type="spellStart"/>
-      <w:proofErr w:type="gramStart"/>
       <w:r>
         <w:rPr>
           <w:rFonts w:ascii="Menlo" w:hAnsi="Menlo" w:cs="Menlo"/>
@@ -334,23 +217,7 @@
           <w:rFonts w:ascii="Menlo" w:hAnsi="Menlo" w:cs="Menlo"/>
           <w:color w:val="CACACA"/>
         </w:rPr>
-        <w:t>.portfolio</w:t>
-      </w:r>
-      <w:proofErr w:type="gramEnd"/>
-      <w:r>
-        <w:rPr>
-          <w:rFonts w:ascii="Menlo" w:hAnsi="Menlo" w:cs="Menlo"/>
-          <w:color w:val="CACACA"/>
-        </w:rPr>
-        <w:t>_value</w:t>
-      </w:r>
-      <w:proofErr w:type="spellEnd"/>
-      <w:r>
-        <w:rPr>
-          <w:rFonts w:ascii="Menlo" w:hAnsi="Menlo" w:cs="Menlo"/>
-          <w:color w:val="CACACA"/>
-        </w:rPr>
-        <w:t xml:space="preserve"> = </w:t>
+        <w:t xml:space="preserve">.portfolio_value = </w:t>
       </w:r>
       <w:r>
         <w:rPr>
@@ -378,8 +245,6 @@
         </w:rPr>
         <w:t xml:space="preserve">    </w:t>
       </w:r>
-      <w:proofErr w:type="spellStart"/>
-      <w:proofErr w:type="gramStart"/>
       <w:r>
         <w:rPr>
           <w:rFonts w:ascii="Menlo" w:hAnsi="Menlo" w:cs="Menlo"/>
@@ -392,23 +257,7 @@
           <w:rFonts w:ascii="Menlo" w:hAnsi="Menlo" w:cs="Menlo"/>
           <w:color w:val="CACACA"/>
         </w:rPr>
-        <w:t>.stock</w:t>
-      </w:r>
-      <w:proofErr w:type="gramEnd"/>
-      <w:r>
-        <w:rPr>
-          <w:rFonts w:ascii="Menlo" w:hAnsi="Menlo" w:cs="Menlo"/>
-          <w:color w:val="CACACA"/>
-        </w:rPr>
-        <w:t>_weights</w:t>
-      </w:r>
-      <w:proofErr w:type="spellEnd"/>
-      <w:r>
-        <w:rPr>
-          <w:rFonts w:ascii="Menlo" w:hAnsi="Menlo" w:cs="Menlo"/>
-          <w:color w:val="CACACA"/>
-        </w:rPr>
-        <w:t xml:space="preserve"> = []</w:t>
+        <w:t>.stock_weights = []</w:t>
       </w:r>
     </w:p>
     <w:p>
@@ -433,6 +282,7 @@
         <w:autoSpaceDN w:val="0"/>
         <w:adjustRightInd w:val="0"/>
         <w:spacing w:line="360" w:lineRule="atLeast"/>
+        <w:ind w:firstLine="720"/>
         <w:rPr>
           <w:rFonts w:ascii="Menlo" w:hAnsi="Menlo" w:cs="Menlo"/>
           <w:color w:val="CACACA"/>
@@ -443,31 +293,7 @@
           <w:rFonts w:ascii="Menlo" w:hAnsi="Menlo" w:cs="Menlo"/>
           <w:color w:val="D4D69A"/>
         </w:rPr>
-        <w:t>__</w:t>
-      </w:r>
-      <w:proofErr w:type="spellStart"/>
-      <w:r>
-        <w:rPr>
-          <w:rFonts w:ascii="Menlo" w:hAnsi="Menlo" w:cs="Menlo"/>
-          <w:color w:val="D4D69A"/>
-        </w:rPr>
-        <w:t>init</w:t>
-      </w:r>
-      <w:proofErr w:type="spellEnd"/>
-      <w:r>
-        <w:rPr>
-          <w:rFonts w:ascii="Menlo" w:hAnsi="Menlo" w:cs="Menlo"/>
-          <w:color w:val="D4D69A"/>
-        </w:rPr>
-        <w:t>_</w:t>
-      </w:r>
-      <w:proofErr w:type="gramStart"/>
-      <w:r>
-        <w:rPr>
-          <w:rFonts w:ascii="Menlo" w:hAnsi="Menlo" w:cs="Menlo"/>
-          <w:color w:val="D4D69A"/>
-        </w:rPr>
-        <w:t>_</w:t>
+        <w:t>__init__</w:t>
       </w:r>
       <w:r>
         <w:rPr>
@@ -476,7 +302,6 @@
         </w:rPr>
         <w:t>(</w:t>
       </w:r>
-      <w:proofErr w:type="gramEnd"/>
       <w:r>
         <w:rPr>
           <w:rFonts w:ascii="Menlo" w:hAnsi="Menlo" w:cs="Menlo"/>
@@ -491,7 +316,6 @@
         </w:rPr>
         <w:t xml:space="preserve">, </w:t>
       </w:r>
-      <w:proofErr w:type="spellStart"/>
       <w:r>
         <w:rPr>
           <w:rFonts w:ascii="Menlo" w:hAnsi="Menlo" w:cs="Menlo"/>
@@ -499,7 +323,6 @@
         </w:rPr>
         <w:t>stock_symbols</w:t>
       </w:r>
-      <w:proofErr w:type="spellEnd"/>
       <w:r>
         <w:rPr>
           <w:rFonts w:ascii="Menlo" w:hAnsi="Menlo" w:cs="Menlo"/>
@@ -507,7 +330,6 @@
         </w:rPr>
         <w:t xml:space="preserve">, </w:t>
       </w:r>
-      <w:proofErr w:type="spellStart"/>
       <w:r>
         <w:rPr>
           <w:rFonts w:ascii="Menlo" w:hAnsi="Menlo" w:cs="Menlo"/>
@@ -515,7 +337,6 @@
         </w:rPr>
         <w:t>share_numbers</w:t>
       </w:r>
-      <w:proofErr w:type="spellEnd"/>
       <w:r>
         <w:rPr>
           <w:rFonts w:ascii="Menlo" w:hAnsi="Menlo" w:cs="Menlo"/>
@@ -526,11 +347,11 @@
     </w:p>
     <w:p>
       <w:pPr>
-        <w:rPr>
-          <w:color w:val="000000" w:themeColor="text1"/>
-        </w:rPr>
-      </w:pPr>
-      <w:proofErr w:type="spellStart"/>
+        <w:ind w:left="720"/>
+        <w:rPr>
+          <w:color w:val="000000" w:themeColor="text1"/>
+        </w:rPr>
+      </w:pPr>
       <w:r>
         <w:rPr>
           <w:color w:val="000000" w:themeColor="text1"/>
@@ -541,86 +362,110 @@
         <w:rPr>
           <w:color w:val="000000" w:themeColor="text1"/>
         </w:rPr>
-        <w:t>tock_symbols</w:t>
-      </w:r>
-      <w:proofErr w:type="spellEnd"/>
+        <w:t>tock_symbols:</w:t>
+      </w:r>
+      <w:r>
+        <w:rPr>
+          <w:color w:val="000000" w:themeColor="text1"/>
+        </w:rPr>
+        <w:t xml:space="preserve"> an array of stock tick symbols(array of strings)</w:t>
+      </w:r>
+    </w:p>
+    <w:p>
+      <w:pPr>
+        <w:ind w:firstLine="720"/>
+        <w:rPr>
+          <w:color w:val="000000" w:themeColor="text1"/>
+        </w:rPr>
+      </w:pPr>
+      <w:r>
+        <w:rPr>
+          <w:color w:val="000000" w:themeColor="text1"/>
+        </w:rPr>
+        <w:t>share_numbers: an array of number of shares for each stock(array of integers)</w:t>
+      </w:r>
+    </w:p>
+    <w:p>
+      <w:pPr>
+        <w:rPr>
+          <w:color w:val="000000" w:themeColor="text1"/>
+        </w:rPr>
+      </w:pPr>
+    </w:p>
+    <w:p>
+      <w:pPr>
+        <w:rPr>
+          <w:color w:val="000000" w:themeColor="text1"/>
+        </w:rPr>
+      </w:pPr>
+    </w:p>
+    <w:p>
+      <w:pPr>
+        <w:rPr>
+          <w:color w:val="000000" w:themeColor="text1"/>
+        </w:rPr>
+      </w:pPr>
+      <w:r>
+        <w:rPr>
+          <w:rFonts w:hint="eastAsia"/>
+          <w:color w:val="000000" w:themeColor="text1"/>
+        </w:rPr>
+        <w:t>beta</w:t>
+      </w:r>
+      <w:r>
+        <w:rPr>
+          <w:color w:val="000000" w:themeColor="text1"/>
+        </w:rPr>
+        <w:t>_calc.stock_beta</w:t>
+      </w:r>
+      <w:r>
+        <w:rPr>
+          <w:color w:val="000000" w:themeColor="text1"/>
+        </w:rPr>
+        <w:t>(stock_symbol)</w:t>
+      </w:r>
       <w:r>
         <w:rPr>
           <w:color w:val="000000" w:themeColor="text1"/>
         </w:rPr>
         <w:t>:</w:t>
       </w:r>
-      <w:r>
-        <w:rPr>
-          <w:color w:val="000000" w:themeColor="text1"/>
-        </w:rPr>
-        <w:t xml:space="preserve"> an array of stock tick </w:t>
-      </w:r>
-      <w:proofErr w:type="gramStart"/>
-      <w:r>
-        <w:rPr>
-          <w:color w:val="000000" w:themeColor="text1"/>
-        </w:rPr>
-        <w:t>symbols(</w:t>
-      </w:r>
-      <w:proofErr w:type="gramEnd"/>
-      <w:r>
-        <w:rPr>
-          <w:color w:val="000000" w:themeColor="text1"/>
-        </w:rPr>
-        <w:t>array of strings)</w:t>
-      </w:r>
-    </w:p>
-    <w:p>
-      <w:pPr>
-        <w:rPr>
-          <w:color w:val="000000" w:themeColor="text1"/>
-        </w:rPr>
-      </w:pPr>
-      <w:proofErr w:type="spellStart"/>
-      <w:r>
-        <w:rPr>
-          <w:color w:val="000000" w:themeColor="text1"/>
-        </w:rPr>
-        <w:t>share_numbers</w:t>
-      </w:r>
-      <w:proofErr w:type="spellEnd"/>
-      <w:r>
-        <w:rPr>
-          <w:color w:val="000000" w:themeColor="text1"/>
-        </w:rPr>
-        <w:t xml:space="preserve">: an array of number of shares for each </w:t>
-      </w:r>
-      <w:proofErr w:type="gramStart"/>
-      <w:r>
-        <w:rPr>
-          <w:color w:val="000000" w:themeColor="text1"/>
-        </w:rPr>
-        <w:t>stock(</w:t>
-      </w:r>
-      <w:proofErr w:type="gramEnd"/>
-      <w:r>
-        <w:rPr>
-          <w:color w:val="000000" w:themeColor="text1"/>
-        </w:rPr>
-        <w:t>array of integers)</w:t>
-      </w:r>
-    </w:p>
-    <w:p>
-      <w:pPr>
-        <w:rPr>
-          <w:color w:val="000000" w:themeColor="text1"/>
-        </w:rPr>
-      </w:pPr>
-    </w:p>
-    <w:p>
-      <w:pPr>
-        <w:rPr>
-          <w:color w:val="000000" w:themeColor="text1"/>
-        </w:rPr>
-      </w:pPr>
+    </w:p>
+    <w:p>
+      <w:pPr>
+        <w:rPr>
+          <w:color w:val="000000" w:themeColor="text1"/>
+        </w:rPr>
+      </w:pPr>
+      <w:r>
+        <w:rPr>
+          <w:color w:val="000000" w:themeColor="text1"/>
+        </w:rPr>
+        <w:tab/>
+        <w:t>stock_symbol: the tick symbol of the stock for which you want to calculate the beta</w:t>
+      </w:r>
       <w:bookmarkStart w:id="0" w:name="_GoBack"/>
       <w:bookmarkEnd w:id="0"/>
+    </w:p>
+    <w:p>
+      <w:pPr>
+        <w:rPr>
+          <w:color w:val="000000" w:themeColor="text1"/>
+        </w:rPr>
+      </w:pPr>
+      <w:r>
+        <w:rPr>
+          <w:color w:val="000000" w:themeColor="text1"/>
+        </w:rPr>
+        <w:br/>
+      </w:r>
+    </w:p>
+    <w:p>
+      <w:pPr>
+        <w:rPr>
+          <w:color w:val="000000" w:themeColor="text1"/>
+        </w:rPr>
+      </w:pPr>
     </w:p>
     <w:sectPr>
       <w:pgSz w:w="12240" w:h="15840"/>

</xml_diff>